<commit_message>
Phase 1 Presentation and Prep for Phase 2
</commit_message>
<xml_diff>
--- a/Vision Document.docx
+++ b/Vision Document.docx
@@ -282,8 +282,6 @@
         </w:rPr>
       </w:sdtEndPr>
       <w:sdtContent>
-        <w:bookmarkStart w:id="0" w:name="_GoBack" w:displacedByCustomXml="prev"/>
-        <w:bookmarkEnd w:id="0" w:displacedByCustomXml="prev"/>
         <w:p>
           <w:pPr>
             <w:pStyle w:val="TOCHeading"/>
@@ -1921,7 +1919,7 @@
           <w:rFonts w:cs="Microsoft Sans Serif"/>
         </w:rPr>
       </w:pPr>
-      <w:bookmarkStart w:id="1" w:name="_Toc454215716"/>
+      <w:bookmarkStart w:id="0" w:name="_Toc454215716"/>
       <w:r>
         <w:rPr>
           <w:rFonts w:cs="Microsoft Sans Serif"/>
@@ -1929,7 +1927,7 @@
         <w:lastRenderedPageBreak/>
         <w:t>Introduction</w:t>
       </w:r>
-      <w:bookmarkEnd w:id="1"/>
+      <w:bookmarkEnd w:id="0"/>
     </w:p>
     <w:p>
       <w:r>
@@ -1961,14 +1959,14 @@
           <w:rFonts w:cs="Microsoft Sans Serif"/>
         </w:rPr>
       </w:pPr>
-      <w:bookmarkStart w:id="2" w:name="_Toc454215717"/>
+      <w:bookmarkStart w:id="1" w:name="_Toc454215717"/>
       <w:r>
         <w:rPr>
           <w:rFonts w:cs="Microsoft Sans Serif"/>
         </w:rPr>
         <w:t>Motivation</w:t>
       </w:r>
-      <w:bookmarkEnd w:id="2"/>
+      <w:bookmarkEnd w:id="1"/>
     </w:p>
     <w:p>
       <w:pPr>
@@ -1989,7 +1987,15 @@
         <w:ind w:left="360"/>
       </w:pPr>
       <w:r>
-        <w:t>The TFMS project aims to be a cheap solution to assisting in the efforts of hosting a track meet by providing an open source system that manages the in’s and out’s of the track meet. The TFMS will include a rich API to allow developers to write mobile applications to communicate with the TFMS and provide a portal to TFMS for athletes, officials, and spectators. This product will create a more efficient operation for track meets and will bring new excitement to the sport in exotic places that didn’t have the means to acquire higher end products to assist with track meets.</w:t>
+        <w:t xml:space="preserve">The TFMS project aims to be a cheap solution to assisting in the efforts of hosting a track meet by providing an open source system that manages the in’s and </w:t>
+      </w:r>
+      <w:proofErr w:type="spellStart"/>
+      <w:r>
+        <w:t>out’s</w:t>
+      </w:r>
+      <w:proofErr w:type="spellEnd"/>
+      <w:r>
+        <w:t xml:space="preserve"> of the track meet. The TFMS will include a rich API to allow developers to write mobile applications to communicate with the TFMS and provide a portal to TFMS for athletes, officials, and spectators. This product will create a more efficient operation for track meets and will bring new excitement to the sport in exotic places that didn’t have the means to acquire higher end products to assist with track meets.</w:t>
       </w:r>
     </w:p>
     <w:p>
@@ -2008,14 +2014,14 @@
           <w:rFonts w:cs="Microsoft Sans Serif"/>
         </w:rPr>
       </w:pPr>
-      <w:bookmarkStart w:id="3" w:name="_Toc454215718"/>
+      <w:bookmarkStart w:id="2" w:name="_Toc454215718"/>
       <w:r>
         <w:rPr>
           <w:rFonts w:cs="Microsoft Sans Serif"/>
         </w:rPr>
         <w:t>Terms and Definition</w:t>
       </w:r>
-      <w:bookmarkEnd w:id="3"/>
+      <w:bookmarkEnd w:id="2"/>
     </w:p>
     <w:p>
       <w:pPr>
@@ -2028,14 +2034,14 @@
           <w:rFonts w:cs="Microsoft Sans Serif"/>
         </w:rPr>
       </w:pPr>
-      <w:bookmarkStart w:id="4" w:name="_Toc454215719"/>
+      <w:bookmarkStart w:id="3" w:name="_Toc454215719"/>
       <w:r>
         <w:rPr>
           <w:rFonts w:cs="Microsoft Sans Serif"/>
         </w:rPr>
         <w:t>Server</w:t>
       </w:r>
-      <w:bookmarkEnd w:id="4"/>
+      <w:bookmarkEnd w:id="3"/>
     </w:p>
     <w:p>
       <w:pPr>
@@ -2056,14 +2062,14 @@
           <w:rFonts w:cs="Microsoft Sans Serif"/>
         </w:rPr>
       </w:pPr>
-      <w:bookmarkStart w:id="5" w:name="_Toc454215720"/>
+      <w:bookmarkStart w:id="4" w:name="_Toc454215720"/>
       <w:r>
         <w:rPr>
           <w:rFonts w:cs="Microsoft Sans Serif"/>
         </w:rPr>
         <w:t>Client</w:t>
       </w:r>
-      <w:bookmarkEnd w:id="5"/>
+      <w:bookmarkEnd w:id="4"/>
     </w:p>
     <w:p>
       <w:pPr>
@@ -2084,14 +2090,14 @@
           <w:rFonts w:cs="Microsoft Sans Serif"/>
         </w:rPr>
       </w:pPr>
-      <w:bookmarkStart w:id="6" w:name="_Toc454215721"/>
+      <w:bookmarkStart w:id="5" w:name="_Toc454215721"/>
       <w:r>
         <w:rPr>
           <w:rFonts w:cs="Microsoft Sans Serif"/>
         </w:rPr>
         <w:t>API</w:t>
       </w:r>
-      <w:bookmarkEnd w:id="6"/>
+      <w:bookmarkEnd w:id="5"/>
     </w:p>
     <w:p>
       <w:pPr>
@@ -2112,14 +2118,14 @@
           <w:rFonts w:cs="Microsoft Sans Serif"/>
         </w:rPr>
       </w:pPr>
-      <w:bookmarkStart w:id="7" w:name="_Toc454215722"/>
+      <w:bookmarkStart w:id="6" w:name="_Toc454215722"/>
       <w:r>
         <w:rPr>
           <w:rFonts w:cs="Microsoft Sans Serif"/>
         </w:rPr>
         <w:t>Socket</w:t>
       </w:r>
-      <w:bookmarkEnd w:id="7"/>
+      <w:bookmarkEnd w:id="6"/>
     </w:p>
     <w:p>
       <w:pPr>
@@ -2144,14 +2150,14 @@
           <w:rFonts w:cs="Microsoft Sans Serif"/>
         </w:rPr>
       </w:pPr>
-      <w:bookmarkStart w:id="8" w:name="_Toc454215723"/>
+      <w:bookmarkStart w:id="7" w:name="_Toc454215723"/>
       <w:r>
         <w:rPr>
           <w:rFonts w:cs="Microsoft Sans Serif"/>
         </w:rPr>
         <w:t>Port</w:t>
       </w:r>
-      <w:bookmarkEnd w:id="8"/>
+      <w:bookmarkEnd w:id="7"/>
     </w:p>
     <w:p>
       <w:pPr>
@@ -2175,14 +2181,14 @@
           <w:rFonts w:cs="Microsoft Sans Serif"/>
         </w:rPr>
       </w:pPr>
-      <w:bookmarkStart w:id="9" w:name="_Toc454215724"/>
+      <w:bookmarkStart w:id="8" w:name="_Toc454215724"/>
       <w:r>
         <w:rPr>
           <w:rFonts w:cs="Microsoft Sans Serif"/>
         </w:rPr>
         <w:t>Authentication</w:t>
       </w:r>
-      <w:bookmarkEnd w:id="9"/>
+      <w:bookmarkEnd w:id="8"/>
     </w:p>
     <w:p>
       <w:pPr>
@@ -2203,14 +2209,14 @@
           <w:rFonts w:cs="Microsoft Sans Serif"/>
         </w:rPr>
       </w:pPr>
-      <w:bookmarkStart w:id="10" w:name="_Toc454215725"/>
+      <w:bookmarkStart w:id="9" w:name="_Toc454215725"/>
       <w:r>
         <w:rPr>
           <w:rFonts w:cs="Microsoft Sans Serif"/>
         </w:rPr>
         <w:t>Protocol</w:t>
       </w:r>
-      <w:bookmarkEnd w:id="10"/>
+      <w:bookmarkEnd w:id="9"/>
     </w:p>
     <w:p>
       <w:pPr>
@@ -2236,14 +2242,14 @@
           <w:rFonts w:cs="Microsoft Sans Serif"/>
         </w:rPr>
       </w:pPr>
-      <w:bookmarkStart w:id="11" w:name="_Toc454215726"/>
+      <w:bookmarkStart w:id="10" w:name="_Toc454215726"/>
       <w:r>
         <w:rPr>
           <w:rFonts w:cs="Microsoft Sans Serif"/>
         </w:rPr>
         <w:t>References</w:t>
       </w:r>
-      <w:bookmarkEnd w:id="11"/>
+      <w:bookmarkEnd w:id="10"/>
     </w:p>
     <w:p>
       <w:pPr>
@@ -2253,13 +2259,59 @@
           <w:numId w:val="5"/>
         </w:numPr>
       </w:pPr>
+      <w:proofErr w:type="spellStart"/>
       <w:r>
         <w:rPr>
           <w:rFonts w:ascii="Helvetica" w:hAnsi="Helvetica" w:cs="Helvetica"/>
           <w:color w:val="323232"/>
           <w:shd w:val="clear" w:color="auto" w:fill="EEEEEE"/>
         </w:rPr>
-        <w:t>Spivak, Ruslan. "Let's Build A Web Server. Part 1."</w:t>
+        <w:t>Spivak</w:t>
+      </w:r>
+      <w:proofErr w:type="spellEnd"/>
+      <w:r>
+        <w:rPr>
+          <w:rFonts w:ascii="Helvetica" w:hAnsi="Helvetica" w:cs="Helvetica"/>
+          <w:color w:val="323232"/>
+          <w:shd w:val="clear" w:color="auto" w:fill="EEEEEE"/>
+        </w:rPr>
+        <w:t xml:space="preserve">, </w:t>
+      </w:r>
+      <w:proofErr w:type="spellStart"/>
+      <w:r>
+        <w:rPr>
+          <w:rFonts w:ascii="Helvetica" w:hAnsi="Helvetica" w:cs="Helvetica"/>
+          <w:color w:val="323232"/>
+          <w:shd w:val="clear" w:color="auto" w:fill="EEEEEE"/>
+        </w:rPr>
+        <w:t>Ruslan</w:t>
+      </w:r>
+      <w:proofErr w:type="spellEnd"/>
+      <w:r>
+        <w:rPr>
+          <w:rFonts w:ascii="Helvetica" w:hAnsi="Helvetica" w:cs="Helvetica"/>
+          <w:color w:val="323232"/>
+          <w:shd w:val="clear" w:color="auto" w:fill="EEEEEE"/>
+        </w:rPr>
+        <w:t xml:space="preserve">. "Let's Build </w:t>
+      </w:r>
+      <w:proofErr w:type="gramStart"/>
+      <w:r>
+        <w:rPr>
+          <w:rFonts w:ascii="Helvetica" w:hAnsi="Helvetica" w:cs="Helvetica"/>
+          <w:color w:val="323232"/>
+          <w:shd w:val="clear" w:color="auto" w:fill="EEEEEE"/>
+        </w:rPr>
+        <w:t>A</w:t>
+      </w:r>
+      <w:proofErr w:type="gramEnd"/>
+      <w:r>
+        <w:rPr>
+          <w:rFonts w:ascii="Helvetica" w:hAnsi="Helvetica" w:cs="Helvetica"/>
+          <w:color w:val="323232"/>
+          <w:shd w:val="clear" w:color="auto" w:fill="EEEEEE"/>
+        </w:rPr>
+        <w:t xml:space="preserve"> Web Server. Part 1."</w:t>
       </w:r>
       <w:r>
         <w:rPr>
@@ -2270,6 +2322,7 @@
         </w:rPr>
         <w:t> </w:t>
       </w:r>
+      <w:proofErr w:type="spellStart"/>
       <w:r>
         <w:rPr>
           <w:rFonts w:ascii="Helvetica" w:hAnsi="Helvetica" w:cs="Helvetica"/>
@@ -2278,7 +2331,18 @@
           <w:color w:val="323232"/>
           <w:shd w:val="clear" w:color="auto" w:fill="EEEEEE"/>
         </w:rPr>
-        <w:t>Ruslans Blog ATOM</w:t>
+        <w:t>Ruslans</w:t>
+      </w:r>
+      <w:proofErr w:type="spellEnd"/>
+      <w:r>
+        <w:rPr>
+          <w:rFonts w:ascii="Helvetica" w:hAnsi="Helvetica" w:cs="Helvetica"/>
+          <w:i/>
+          <w:iCs/>
+          <w:color w:val="323232"/>
+          <w:shd w:val="clear" w:color="auto" w:fill="EEEEEE"/>
+        </w:rPr>
+        <w:t xml:space="preserve"> Blog ATOM</w:t>
       </w:r>
       <w:r>
         <w:rPr>
@@ -2286,7 +2350,25 @@
           <w:color w:val="323232"/>
           <w:shd w:val="clear" w:color="auto" w:fill="EEEEEE"/>
         </w:rPr>
-        <w:t>. N.p., 09 Mar. 2015. Web. 20 June 2016.</w:t>
+        <w:t xml:space="preserve">. </w:t>
+      </w:r>
+      <w:proofErr w:type="spellStart"/>
+      <w:r>
+        <w:rPr>
+          <w:rFonts w:ascii="Helvetica" w:hAnsi="Helvetica" w:cs="Helvetica"/>
+          <w:color w:val="323232"/>
+          <w:shd w:val="clear" w:color="auto" w:fill="EEEEEE"/>
+        </w:rPr>
+        <w:t>N.p</w:t>
+      </w:r>
+      <w:proofErr w:type="spellEnd"/>
+      <w:r>
+        <w:rPr>
+          <w:rFonts w:ascii="Helvetica" w:hAnsi="Helvetica" w:cs="Helvetica"/>
+          <w:color w:val="323232"/>
+          <w:shd w:val="clear" w:color="auto" w:fill="EEEEEE"/>
+        </w:rPr>
+        <w:t>., 09 Mar. 2015. Web. 20 June 2016.</w:t>
       </w:r>
     </w:p>
     <w:p>
@@ -2298,7 +2380,23 @@
         </w:numPr>
       </w:pPr>
       <w:r>
-        <w:t>Cooksey, Brian. "Chapter 1: Introduction." - An Introduction to APIs. N.p., n.d. Web. 20 June 2016.</w:t>
+        <w:t xml:space="preserve">Cooksey, Brian. "Chapter 1: Introduction." - An Introduction to APIs. </w:t>
+      </w:r>
+      <w:proofErr w:type="spellStart"/>
+      <w:r>
+        <w:t>N.p</w:t>
+      </w:r>
+      <w:proofErr w:type="spellEnd"/>
+      <w:r>
+        <w:t xml:space="preserve">., </w:t>
+      </w:r>
+      <w:proofErr w:type="spellStart"/>
+      <w:r>
+        <w:t>n.d.</w:t>
+      </w:r>
+      <w:proofErr w:type="spellEnd"/>
+      <w:r>
+        <w:t xml:space="preserve"> Web. 20 June 2016.</w:t>
       </w:r>
     </w:p>
     <w:p>
@@ -2317,15 +2415,29 @@
           <w:rFonts w:cs="Microsoft Sans Serif"/>
         </w:rPr>
       </w:pPr>
-      <w:bookmarkStart w:id="12" w:name="_Toc454215727"/>
+      <w:bookmarkStart w:id="11" w:name="_Toc454215727"/>
+      <w:proofErr w:type="spellStart"/>
       <w:r>
         <w:rPr>
           <w:rFonts w:cs="Microsoft Sans Serif"/>
         </w:rPr>
         <w:lastRenderedPageBreak/>
-        <w:t>Project Overview</w:t>
-      </w:r>
-      <w:bookmarkEnd w:id="12"/>
+        <w:t>Fu</w:t>
+      </w:r>
+      <w:r>
+        <w:rPr>
+          <w:rFonts w:cs="Microsoft Sans Serif"/>
+        </w:rPr>
+        <w:t>Project</w:t>
+      </w:r>
+      <w:proofErr w:type="spellEnd"/>
+      <w:r>
+        <w:rPr>
+          <w:rFonts w:cs="Microsoft Sans Serif"/>
+        </w:rPr>
+        <w:t xml:space="preserve"> Overview</w:t>
+      </w:r>
+      <w:bookmarkEnd w:id="11"/>
     </w:p>
     <w:p>
       <w:pPr>
@@ -2415,14 +2527,14 @@
           <w:rFonts w:cs="Microsoft Sans Serif"/>
         </w:rPr>
       </w:pPr>
-      <w:bookmarkStart w:id="13" w:name="_Toc454215728"/>
+      <w:bookmarkStart w:id="12" w:name="_Toc454215728"/>
       <w:r>
         <w:rPr>
           <w:rFonts w:cs="Microsoft Sans Serif"/>
         </w:rPr>
         <w:t>Project Goal</w:t>
       </w:r>
-      <w:bookmarkEnd w:id="13"/>
+      <w:bookmarkEnd w:id="12"/>
     </w:p>
     <w:p>
       <w:pPr>
@@ -2443,7 +2555,7 @@
           <w:rFonts w:cs="Microsoft Sans Serif"/>
         </w:rPr>
       </w:pPr>
-      <w:bookmarkStart w:id="14" w:name="_Toc454215729"/>
+      <w:bookmarkStart w:id="13" w:name="_Toc454215729"/>
       <w:r>
         <w:rPr>
           <w:rFonts w:cs="Microsoft Sans Serif"/>
@@ -2451,7 +2563,7 @@
         <w:lastRenderedPageBreak/>
         <w:t>System Context</w:t>
       </w:r>
-      <w:bookmarkEnd w:id="14"/>
+      <w:bookmarkEnd w:id="13"/>
     </w:p>
     <w:p>
       <w:pPr>
@@ -2564,7 +2676,7 @@
           <w:rFonts w:cs="Microsoft Sans Serif"/>
         </w:rPr>
       </w:pPr>
-      <w:bookmarkStart w:id="15" w:name="_Toc454215730"/>
+      <w:bookmarkStart w:id="14" w:name="_Toc454215730"/>
       <w:r>
         <w:rPr>
           <w:rFonts w:cs="Microsoft Sans Serif"/>
@@ -2572,7 +2684,7 @@
         <w:lastRenderedPageBreak/>
         <w:t>Requirements Specification</w:t>
       </w:r>
-      <w:bookmarkEnd w:id="15"/>
+      <w:bookmarkEnd w:id="14"/>
     </w:p>
     <w:p>
       <w:pPr>
@@ -2585,14 +2697,14 @@
           <w:rFonts w:cs="Microsoft Sans Serif"/>
         </w:rPr>
       </w:pPr>
-      <w:bookmarkStart w:id="16" w:name="_Toc454215731"/>
+      <w:bookmarkStart w:id="15" w:name="_Toc454215731"/>
       <w:r>
         <w:rPr>
           <w:rFonts w:cs="Microsoft Sans Serif"/>
         </w:rPr>
         <w:t>Critical Use Cases</w:t>
       </w:r>
-      <w:bookmarkEnd w:id="16"/>
+      <w:bookmarkEnd w:id="15"/>
     </w:p>
     <w:p>
       <w:pPr>
@@ -2794,13 +2906,21 @@
         <w:ind w:left="1080"/>
       </w:pPr>
       <w:r>
-        <w:t>The system SHALL authenticate users with everyone interaction they have with the system.</w:t>
-      </w:r>
-    </w:p>
-    <w:p>
-      <w:pPr>
-        <w:ind w:left="720"/>
-      </w:pPr>
+        <w:t xml:space="preserve">The system SHALL authenticate users with </w:t>
+      </w:r>
+      <w:r>
+        <w:t>each</w:t>
+      </w:r>
+      <w:r>
+        <w:t xml:space="preserve"> interaction they have with the system.</w:t>
+      </w:r>
+    </w:p>
+    <w:p>
+      <w:pPr>
+        <w:ind w:left="720"/>
+      </w:pPr>
+      <w:bookmarkStart w:id="16" w:name="_GoBack"/>
+      <w:bookmarkEnd w:id="16"/>
     </w:p>
     <w:p>
       <w:pPr>
@@ -2817,6 +2937,7 @@
         <w:rPr>
           <w:rFonts w:cs="Microsoft Sans Serif"/>
         </w:rPr>
+        <w:lastRenderedPageBreak/>
         <w:t xml:space="preserve">Use Case 2: </w:t>
       </w:r>
       <w:r>
@@ -3426,6 +3547,7 @@
         <w:rPr>
           <w:b/>
         </w:rPr>
+        <w:lastRenderedPageBreak/>
         <w:t>Specific Requirements:</w:t>
       </w:r>
     </w:p>
@@ -3935,6 +4057,7 @@
         <w:rPr>
           <w:rFonts w:cs="Microsoft Sans Serif"/>
         </w:rPr>
+        <w:lastRenderedPageBreak/>
         <w:t xml:space="preserve">Use Case 9: </w:t>
       </w:r>
       <w:r>
@@ -4243,7 +4366,15 @@
         </w:numPr>
       </w:pPr>
       <w:r>
-        <w:t xml:space="preserve">The TFMS will run on a Raspberry Pi 3 using the most recent distribution of Raspbian. </w:t>
+        <w:t xml:space="preserve">The TFMS will run on a Raspberry Pi 3 using the most recent distribution of </w:t>
+      </w:r>
+      <w:proofErr w:type="spellStart"/>
+      <w:r>
+        <w:t>Raspbian</w:t>
+      </w:r>
+      <w:proofErr w:type="spellEnd"/>
+      <w:r>
+        <w:t xml:space="preserve">. </w:t>
       </w:r>
     </w:p>
     <w:p>
@@ -4374,7 +4505,7 @@
                 <w:bCs/>
                 <w:noProof/>
               </w:rPr>
-              <w:t>3</w:t>
+              <w:t>8</w:t>
             </w:r>
             <w:r>
               <w:rPr>
@@ -4427,7 +4558,7 @@
                 <w:bCs/>
                 <w:noProof/>
               </w:rPr>
-              <w:t>7</w:t>
+              <w:t>10</w:t>
             </w:r>
             <w:r>
               <w:rPr>
@@ -6143,7 +6274,7 @@
 </file>
 
 <file path=customXml/itemProps1.xml><?xml version="1.0" encoding="utf-8"?>
-<ds:datastoreItem xmlns:ds="http://schemas.openxmlformats.org/officeDocument/2006/customXml" ds:itemID="{A9EB2CDE-B8FF-480D-8171-10AE96042691}">
+<ds:datastoreItem xmlns:ds="http://schemas.openxmlformats.org/officeDocument/2006/customXml" ds:itemID="{4BC27EB4-1156-4756-87D4-879EBECD8613}">
   <ds:schemaRefs>
     <ds:schemaRef ds:uri="http://schemas.openxmlformats.org/officeDocument/2006/bibliography"/>
   </ds:schemaRefs>

</xml_diff>